<commit_message>
Funtioneel ontwerp bijgewerkt, mvc tekst toegevoegd
</commit_message>
<xml_diff>
--- a/src/Eindopdracht/docs/Functioneel ontwerp.docx
+++ b/src/Eindopdracht/docs/Functioneel ontwerp.docx
@@ -424,7 +424,7 @@
                                         <w:sz w:val="18"/>
                                         <w:szCs w:val="18"/>
                                       </w:rPr>
-                                      <w:t>Versie 1.0</w:t>
+                                      <w:t>Versie 1.2</w:t>
                                     </w:r>
                                   </w:sdtContent>
                                 </w:sdt>
@@ -538,7 +538,7 @@
                                   <w:sz w:val="18"/>
                                   <w:szCs w:val="18"/>
                                 </w:rPr>
-                                <w:t>Versie 1.0</w:t>
+                                <w:t>Versie 1.2</w:t>
                               </w:r>
                             </w:sdtContent>
                           </w:sdt>
@@ -894,6 +894,7 @@
                 <w:szCs w:val="22"/>
               </w:rPr>
             </w:pPr>
+            <w:proofErr w:type="spellStart"/>
             <w:r>
               <w:rPr>
                 <w:rFonts w:asciiTheme="minorHAnsi" w:eastAsiaTheme="minorEastAsia" w:hAnsiTheme="minorHAnsi" w:cstheme="minorBidi"/>
@@ -903,6 +904,7 @@
               </w:rPr>
               <w:t>Aanpassingen</w:t>
             </w:r>
+            <w:proofErr w:type="spellEnd"/>
           </w:p>
         </w:tc>
         <w:tc>
@@ -993,14 +995,43 @@
               </w:rPr>
               <w:t>1</w:t>
             </w:r>
-            <w:bookmarkStart w:id="1" w:name="_GoBack"/>
-            <w:bookmarkEnd w:id="1"/>
+          </w:p>
+          <w:p>
+            <w:pPr>
+              <w:rPr>
+                <w:rFonts w:asciiTheme="minorHAnsi" w:eastAsiaTheme="minorEastAsia" w:hAnsiTheme="minorHAnsi" w:cstheme="minorBidi"/>
+                <w:color w:val="auto"/>
+              </w:rPr>
+            </w:pPr>
+            <w:r>
+              <w:rPr>
+                <w:rFonts w:asciiTheme="minorHAnsi" w:eastAsiaTheme="minorEastAsia" w:hAnsiTheme="minorHAnsi" w:cstheme="minorBidi"/>
+                <w:color w:val="auto"/>
+              </w:rPr>
+              <w:t>Versie 1.2</w:t>
+            </w:r>
           </w:p>
         </w:tc>
         <w:tc>
           <w:tcPr>
             <w:tcW w:w="1247" w:type="pct"/>
           </w:tcPr>
+          <w:p>
+            <w:pPr>
+              <w:cnfStyle w:val="000000100000" w:firstRow="0" w:lastRow="0" w:firstColumn="0" w:lastColumn="0" w:oddVBand="0" w:evenVBand="0" w:oddHBand="1" w:evenHBand="0" w:firstRowFirstColumn="0" w:firstRowLastColumn="0" w:lastRowFirstColumn="0" w:lastRowLastColumn="0"/>
+              <w:rPr>
+                <w:rFonts w:asciiTheme="minorHAnsi" w:eastAsiaTheme="minorEastAsia" w:hAnsiTheme="minorHAnsi" w:cstheme="minorBidi"/>
+                <w:color w:val="auto"/>
+              </w:rPr>
+            </w:pPr>
+            <w:r>
+              <w:rPr>
+                <w:rFonts w:asciiTheme="minorHAnsi" w:eastAsiaTheme="minorEastAsia" w:hAnsiTheme="minorHAnsi" w:cstheme="minorBidi"/>
+                <w:color w:val="auto"/>
+              </w:rPr>
+              <w:t>Lars van Vliet</w:t>
+            </w:r>
+          </w:p>
           <w:p>
             <w:pPr>
               <w:cnfStyle w:val="000000100000" w:firstRow="0" w:lastRow="0" w:firstColumn="0" w:lastColumn="0" w:oddVBand="0" w:evenVBand="0" w:oddHBand="1" w:evenHBand="0" w:firstRowFirstColumn="0" w:firstRowLastColumn="0" w:lastRowFirstColumn="0" w:lastRowLastColumn="0"/>
@@ -1084,6 +1115,25 @@
               <w:t>ngevuld</w:t>
             </w:r>
           </w:p>
+          <w:p>
+            <w:pPr>
+              <w:jc w:val="center"/>
+              <w:cnfStyle w:val="000000100000" w:firstRow="0" w:lastRow="0" w:firstColumn="0" w:lastColumn="0" w:oddVBand="0" w:evenVBand="0" w:oddHBand="1" w:evenHBand="0" w:firstRowFirstColumn="0" w:firstRowLastColumn="0" w:lastRowFirstColumn="0" w:lastRowLastColumn="0"/>
+              <w:rPr>
+                <w:rFonts w:asciiTheme="minorHAnsi" w:eastAsiaTheme="minorEastAsia" w:hAnsiTheme="minorHAnsi" w:cstheme="minorBidi"/>
+                <w:color w:val="auto"/>
+                <w:lang w:val="nl-NL"/>
+              </w:rPr>
+            </w:pPr>
+            <w:r>
+              <w:rPr>
+                <w:rFonts w:asciiTheme="minorHAnsi" w:eastAsiaTheme="minorEastAsia" w:hAnsiTheme="minorHAnsi" w:cstheme="minorBidi"/>
+                <w:color w:val="auto"/>
+                <w:lang w:val="nl-NL"/>
+              </w:rPr>
+              <w:t>Vermeldt dat MVC gebruikt wordt</w:t>
+            </w:r>
+          </w:p>
         </w:tc>
         <w:tc>
           <w:tcPr>
@@ -1135,6 +1185,11 @@
               <w:jc w:val="center"/>
               <w:cnfStyle w:val="000000100000" w:firstRow="0" w:lastRow="0" w:firstColumn="0" w:lastColumn="0" w:oddVBand="0" w:evenVBand="0" w:oddHBand="1" w:evenHBand="0" w:firstRowFirstColumn="0" w:firstRowLastColumn="0" w:lastRowFirstColumn="0" w:lastRowLastColumn="0"/>
             </w:pPr>
+            <w:r>
+              <w:t>29-5-2019</w:t>
+            </w:r>
+            <w:bookmarkStart w:id="1" w:name="_GoBack"/>
+            <w:bookmarkEnd w:id="1"/>
           </w:p>
         </w:tc>
       </w:tr>
@@ -1516,6 +1571,7 @@
       </w:pPr>
       <w:bookmarkStart w:id="2" w:name="_Toc9842686"/>
       <w:r>
+        <w:lastRenderedPageBreak/>
         <w:t>Opdrachtgever</w:t>
       </w:r>
       <w:bookmarkEnd w:id="2"/>
@@ -1542,6 +1598,7 @@
       </w:pPr>
       <w:bookmarkStart w:id="3" w:name="_Toc9842687"/>
       <w:r>
+        <w:lastRenderedPageBreak/>
         <w:t>Algemene eisen</w:t>
       </w:r>
       <w:bookmarkEnd w:id="3"/>
@@ -1634,13 +1691,34 @@
       <w:r>
         <w:t>Moet op een simpele computer gebruikt kunnen worden.</w:t>
       </w:r>
-      <w:r>
-        <w:br/>
-      </w:r>
     </w:p>
     <w:p>
-      <w:r>
-        <w:t>Veiligheid is niet van belang, want er wordt geen verbinding met het internet gemaakt. Ook worden er geen gegevens opgeslagen, zodra je het programma sluit, gaan de gegevens ook weg.</w:t>
+      <w:pPr>
+        <w:pStyle w:val="Lijstalinea"/>
+        <w:numPr>
+          <w:ilvl w:val="0"/>
+          <w:numId w:val="1"/>
+        </w:numPr>
+      </w:pPr>
+      <w:r>
+        <w:t xml:space="preserve">Moet gemaakt worden aan de hand van </w:t>
+      </w:r>
+      <w:r>
+        <w:t>MVC. Dit zorgt voor makkelijkere tests en maakt de code overzichtelijker.</w:t>
+      </w:r>
+      <w:r>
+        <w:br/>
+      </w:r>
+    </w:p>
+    <w:p>
+      <w:r>
+        <w:t>Veiligheid is niet van belang, want er wordt geen verbinding met het internet gemaakt. Ook worden er geen gegevens opgeslagen</w:t>
+      </w:r>
+      <w:r>
+        <w:t>. Z</w:t>
+      </w:r>
+      <w:r>
+        <w:t>odra je het programma sluit, gaan de gegevens ook weg.</w:t>
       </w:r>
     </w:p>
     <w:p>
@@ -1674,6 +1752,7 @@
       </w:pPr>
       <w:bookmarkStart w:id="4" w:name="_Toc9842688"/>
       <w:r>
+        <w:lastRenderedPageBreak/>
         <w:t>Eindgebruiker</w:t>
       </w:r>
       <w:bookmarkEnd w:id="4"/>
@@ -1898,6 +1977,7 @@
         <w:docPartUnique/>
       </w:docPartObj>
     </w:sdtPr>
+    <w:sdtEndPr/>
     <w:sdtContent>
       <w:p>
         <w:pPr>
@@ -3486,7 +3566,7 @@
   <CompanyAddress/>
   <CompanyPhone/>
   <CompanyFax/>
-  <CompanyEmail>Versie 1.0</CompanyEmail>
+  <CompanyEmail>Versie 1.2</CompanyEmail>
 </CoverPageProperties>
 </file>
 
@@ -3503,7 +3583,7 @@
 </file>
 
 <file path=customXml/itemProps2.xml><?xml version="1.0" encoding="utf-8"?>
-<ds:datastoreItem xmlns:ds="http://schemas.openxmlformats.org/officeDocument/2006/customXml" ds:itemID="{D9FF6929-1195-4626-BAD8-0E9B589E8EB5}">
+<ds:datastoreItem xmlns:ds="http://schemas.openxmlformats.org/officeDocument/2006/customXml" ds:itemID="{7C301D7D-84E2-415F-AF75-620DF503E813}">
   <ds:schemaRefs>
     <ds:schemaRef ds:uri="http://schemas.openxmlformats.org/officeDocument/2006/bibliography"/>
   </ds:schemaRefs>

</xml_diff>